<commit_message>
intervieuw verslag begin gemaakt
</commit_message>
<xml_diff>
--- a/alles/intervieuwverslag.docx
+++ b/alles/intervieuwverslag.docx
@@ -5,7 +5,7 @@
     <w:p>
       <w:pPr>
         <w:pStyle w:val="Normaalweb"/>
-        <w:shd w:val="clear" w:color="auto" w:fill="F4F5F7"/>
+        <w:shd w:val="clear" w:color="auto" w:fill="FFFFFF" w:themeFill="background1"/>
         <w:spacing w:before="0" w:beforeAutospacing="0" w:after="120" w:afterAutospacing="0"/>
         <w:rPr>
           <w:rFonts w:ascii="Segoe UI" w:hAnsi="Segoe UI" w:cs="Segoe UI"/>
@@ -27,7 +27,7 @@
     <w:p>
       <w:pPr>
         <w:pStyle w:val="Normaalweb"/>
-        <w:shd w:val="clear" w:color="auto" w:fill="F4F5F7"/>
+        <w:shd w:val="clear" w:color="auto" w:fill="FFFFFF" w:themeFill="background1"/>
         <w:spacing w:before="0" w:beforeAutospacing="0" w:after="120" w:afterAutospacing="0"/>
         <w:rPr>
           <w:rFonts w:ascii="Segoe UI" w:hAnsi="Segoe UI" w:cs="Segoe UI"/>
@@ -49,7 +49,7 @@
     <w:p>
       <w:pPr>
         <w:pStyle w:val="Normaalweb"/>
-        <w:shd w:val="clear" w:color="auto" w:fill="F4F5F7"/>
+        <w:shd w:val="clear" w:color="auto" w:fill="FFFFFF" w:themeFill="background1"/>
         <w:spacing w:before="0" w:beforeAutospacing="0" w:after="120" w:afterAutospacing="0"/>
         <w:rPr>
           <w:rFonts w:ascii="Segoe UI" w:hAnsi="Segoe UI" w:cs="Segoe UI"/>
@@ -71,7 +71,7 @@
     <w:p>
       <w:pPr>
         <w:pStyle w:val="Normaalweb"/>
-        <w:shd w:val="clear" w:color="auto" w:fill="F4F5F7"/>
+        <w:shd w:val="clear" w:color="auto" w:fill="FFFFFF" w:themeFill="background1"/>
         <w:spacing w:before="0" w:beforeAutospacing="0" w:after="120" w:afterAutospacing="0"/>
         <w:rPr>
           <w:rFonts w:ascii="Segoe UI" w:hAnsi="Segoe UI" w:cs="Segoe UI"/>
@@ -93,7 +93,7 @@
     <w:p>
       <w:pPr>
         <w:pStyle w:val="Normaalweb"/>
-        <w:shd w:val="clear" w:color="auto" w:fill="F4F5F7"/>
+        <w:shd w:val="clear" w:color="auto" w:fill="FFFFFF" w:themeFill="background1"/>
         <w:spacing w:before="0" w:beforeAutospacing="0" w:after="120" w:afterAutospacing="0"/>
         <w:rPr>
           <w:rFonts w:ascii="Segoe UI" w:hAnsi="Segoe UI" w:cs="Segoe UI"/>
@@ -115,7 +115,7 @@
     <w:p>
       <w:pPr>
         <w:pStyle w:val="Normaalweb"/>
-        <w:shd w:val="clear" w:color="auto" w:fill="F4F5F7"/>
+        <w:shd w:val="clear" w:color="auto" w:fill="FFFFFF" w:themeFill="background1"/>
         <w:spacing w:before="0" w:beforeAutospacing="0" w:after="120" w:afterAutospacing="0"/>
         <w:rPr>
           <w:rFonts w:ascii="Segoe UI" w:hAnsi="Segoe UI" w:cs="Segoe UI"/>
@@ -137,7 +137,7 @@
     <w:p>
       <w:pPr>
         <w:pStyle w:val="Normaalweb"/>
-        <w:shd w:val="clear" w:color="auto" w:fill="F4F5F7"/>
+        <w:shd w:val="clear" w:color="auto" w:fill="FFFFFF" w:themeFill="background1"/>
         <w:spacing w:before="0" w:beforeAutospacing="0" w:after="120" w:afterAutospacing="0"/>
         <w:rPr>
           <w:rFonts w:ascii="Segoe UI" w:hAnsi="Segoe UI" w:cs="Segoe UI"/>
@@ -159,7 +159,7 @@
     <w:p>
       <w:pPr>
         <w:pStyle w:val="Normaalweb"/>
-        <w:shd w:val="clear" w:color="auto" w:fill="F4F5F7"/>
+        <w:shd w:val="clear" w:color="auto" w:fill="FFFFFF" w:themeFill="background1"/>
         <w:spacing w:before="0" w:beforeAutospacing="0" w:after="120" w:afterAutospacing="0"/>
         <w:rPr>
           <w:rFonts w:ascii="Segoe UI" w:hAnsi="Segoe UI" w:cs="Segoe UI"/>
@@ -181,7 +181,7 @@
     <w:p>
       <w:pPr>
         <w:pStyle w:val="Normaalweb"/>
-        <w:shd w:val="clear" w:color="auto" w:fill="F4F5F7"/>
+        <w:shd w:val="clear" w:color="auto" w:fill="FFFFFF" w:themeFill="background1"/>
         <w:spacing w:before="0" w:beforeAutospacing="0" w:after="120" w:afterAutospacing="0"/>
         <w:rPr>
           <w:rFonts w:ascii="Segoe UI" w:hAnsi="Segoe UI" w:cs="Segoe UI"/>
@@ -203,7 +203,7 @@
     <w:p>
       <w:pPr>
         <w:pStyle w:val="Normaalweb"/>
-        <w:shd w:val="clear" w:color="auto" w:fill="F4F5F7"/>
+        <w:shd w:val="clear" w:color="auto" w:fill="FFFFFF" w:themeFill="background1"/>
         <w:spacing w:before="0" w:beforeAutospacing="0" w:after="120" w:afterAutospacing="0"/>
         <w:rPr>
           <w:rFonts w:ascii="Segoe UI" w:hAnsi="Segoe UI" w:cs="Segoe UI"/>
@@ -225,7 +225,7 @@
     <w:p>
       <w:pPr>
         <w:pStyle w:val="Normaalweb"/>
-        <w:shd w:val="clear" w:color="auto" w:fill="F4F5F7"/>
+        <w:shd w:val="clear" w:color="auto" w:fill="FFFFFF" w:themeFill="background1"/>
         <w:spacing w:before="0" w:beforeAutospacing="0" w:after="120" w:afterAutospacing="0"/>
         <w:rPr>
           <w:rFonts w:ascii="Segoe UI" w:hAnsi="Segoe UI" w:cs="Segoe UI"/>

</xml_diff>